<commit_message>
bilanIteration kevin et game
</commit_message>
<xml_diff>
--- a/bilanIteration/bilan_iteration_4.docx
+++ b/bilanIteration/bilan_iteration_4.docx
@@ -1,6 +1,6 @@
 
 <file path=word/document.xml><?xml version="1.0" encoding="utf-8"?>
-<w:document xmlns:wpc="http://schemas.microsoft.com/office/word/2010/wordprocessingCanvas" xmlns:cx="http://schemas.microsoft.com/office/drawing/2014/chartex" xmlns:cx1="http://schemas.microsoft.com/office/drawing/2015/9/8/chartex" xmlns:mc="http://schemas.openxmlformats.org/markup-compatibility/2006" xmlns:o="urn:schemas-microsoft-com:office:office" xmlns:r="http://schemas.openxmlformats.org/officeDocument/2006/relationships" xmlns:m="http://schemas.openxmlformats.org/officeDocument/2006/math" xmlns:v="urn:schemas-microsoft-com:vml" xmlns:wp14="http://schemas.microsoft.com/office/word/2010/wordprocessingDrawing" xmlns:wp="http://schemas.openxmlformats.org/drawingml/2006/wordprocessingDrawing" xmlns:w10="urn:schemas-microsoft-com:office:word" xmlns:w="http://schemas.openxmlformats.org/wordprocessingml/2006/main" xmlns:w14="http://schemas.microsoft.com/office/word/2010/wordml" xmlns:w15="http://schemas.microsoft.com/office/word/2012/wordml" xmlns:w16se="http://schemas.microsoft.com/office/word/2015/wordml/symex" xmlns:wpg="http://schemas.microsoft.com/office/word/2010/wordprocessingGroup" xmlns:wpi="http://schemas.microsoft.com/office/word/2010/wordprocessingInk" xmlns:wne="http://schemas.microsoft.com/office/word/2006/wordml" xmlns:wps="http://schemas.microsoft.com/office/word/2010/wordprocessingShape" mc:Ignorable="w14 w15 w16se wp14">
+<w:document xmlns:wpc="http://schemas.microsoft.com/office/word/2010/wordprocessingCanvas" xmlns:mc="http://schemas.openxmlformats.org/markup-compatibility/2006" xmlns:o="urn:schemas-microsoft-com:office:office" xmlns:r="http://schemas.openxmlformats.org/officeDocument/2006/relationships" xmlns:m="http://schemas.openxmlformats.org/officeDocument/2006/math" xmlns:v="urn:schemas-microsoft-com:vml" xmlns:wp14="http://schemas.microsoft.com/office/word/2010/wordprocessingDrawing" xmlns:wp="http://schemas.openxmlformats.org/drawingml/2006/wordprocessingDrawing" xmlns:w10="urn:schemas-microsoft-com:office:word" xmlns:w="http://schemas.openxmlformats.org/wordprocessingml/2006/main" xmlns:w14="http://schemas.microsoft.com/office/word/2010/wordml" xmlns:w15="http://schemas.microsoft.com/office/word/2012/wordml" xmlns:wpg="http://schemas.microsoft.com/office/word/2010/wordprocessingGroup" xmlns:wpi="http://schemas.microsoft.com/office/word/2010/wordprocessingInk" xmlns:wne="http://schemas.microsoft.com/office/word/2006/wordml" xmlns:wps="http://schemas.microsoft.com/office/word/2010/wordprocessingShape" mc:Ignorable="w14 w15 wp14">
   <w:body>
     <w:p>
       <w:pPr>
@@ -187,7 +187,7 @@
               </wp:anchor>
             </w:drawing>
           </mc:Choice>
-          <mc:Fallback>
+          <mc:Fallback xmlns:w16se="http://schemas.microsoft.com/office/word/2015/wordml/symex" xmlns:cx1="http://schemas.microsoft.com/office/drawing/2015/9/8/chartex" xmlns:cx="http://schemas.microsoft.com/office/drawing/2014/chartex">
             <w:pict>
               <v:line w14:anchorId="711073DF" id="Connecteur droit 2" o:spid="_x0000_s1026" style="position:absolute;z-index:4;visibility:visible;mso-wrap-style:square;mso-wrap-distance-left:9pt;mso-wrap-distance-top:0;mso-wrap-distance-right:9pt;mso-wrap-distance-bottom:0;mso-position-horizontal:left;mso-position-horizontal-relative:margin;mso-position-vertical:absolute;mso-position-vertical-relative:text" from="0,1.55pt" to="485.7pt,2.25pt" o:gfxdata="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" strokecolor="#4f81bd" strokeweight=".71mm">
                 <w10:wrap anchorx="margin"/>
@@ -299,7 +299,7 @@
               </wp:anchor>
             </w:drawing>
           </mc:Choice>
-          <mc:Fallback>
+          <mc:Fallback xmlns:w16se="http://schemas.microsoft.com/office/word/2015/wordml/symex" xmlns:cx1="http://schemas.microsoft.com/office/drawing/2015/9/8/chartex" xmlns:cx="http://schemas.microsoft.com/office/drawing/2014/chartex">
             <w:pict>
               <v:line w14:anchorId="5F5FEF00" id="Connecteur droit 2" o:spid="_x0000_s1026" style="position:absolute;z-index:5;visibility:visible;mso-wrap-style:square;mso-wrap-distance-left:9pt;mso-wrap-distance-top:0;mso-wrap-distance-right:9pt;mso-wrap-distance-bottom:0;mso-position-horizontal:absolute;mso-position-horizontal-relative:margin;mso-position-vertical:absolute;mso-position-vertical-relative:text" from="0,3.3pt" to="485.7pt,4pt" o:gfxdata="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" strokecolor="#4f81bd" strokeweight=".71mm">
                 <w10:wrap anchorx="margin"/>
@@ -434,7 +434,7 @@
               </wp:anchor>
             </w:drawing>
           </mc:Choice>
-          <mc:Fallback>
+          <mc:Fallback xmlns:w16se="http://schemas.microsoft.com/office/word/2015/wordml/symex" xmlns:cx1="http://schemas.microsoft.com/office/drawing/2015/9/8/chartex" xmlns:cx="http://schemas.microsoft.com/office/drawing/2014/chartex">
             <w:pict>
               <v:line w14:anchorId="3EE7FE12" id="Connecteur droit 2" o:spid="_x0000_s1026" style="position:absolute;z-index:6;visibility:visible;mso-wrap-style:square;mso-wrap-distance-left:9pt;mso-wrap-distance-top:0;mso-wrap-distance-right:9pt;mso-wrap-distance-bottom:0;mso-position-horizontal:absolute;mso-position-horizontal-relative:margin;mso-position-vertical:absolute;mso-position-vertical-relative:text" from="0,3.25pt" to="485.7pt,3.95pt" o:gfxdata="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" strokecolor="#4f81bd" strokeweight=".71mm">
                 <w10:wrap anchorx="margin"/>
@@ -534,7 +534,7 @@
               </wp:anchor>
             </w:drawing>
           </mc:Choice>
-          <mc:Fallback>
+          <mc:Fallback xmlns:w16se="http://schemas.microsoft.com/office/word/2015/wordml/symex" xmlns:cx1="http://schemas.microsoft.com/office/drawing/2015/9/8/chartex" xmlns:cx="http://schemas.microsoft.com/office/drawing/2014/chartex">
             <w:pict>
               <v:line w14:anchorId="369387A3" id="Connecteur droit 2" o:spid="_x0000_s1026" style="position:absolute;z-index:7;visibility:visible;mso-wrap-style:square;mso-wrap-distance-left:9pt;mso-wrap-distance-top:0;mso-wrap-distance-right:9pt;mso-wrap-distance-bottom:0;mso-position-horizontal:absolute;mso-position-horizontal-relative:margin;mso-position-vertical:absolute;mso-position-vertical-relative:text" from="0,3.3pt" to="485.7pt,4pt" o:gfxdata="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" strokecolor="#4f81bd" strokeweight=".71mm">
                 <w10:wrap anchorx="margin"/>
@@ -578,11 +578,39 @@
         <w:spacing w:after="0"/>
       </w:pPr>
       <w:r>
-        <w:t>Implémentation partie</w:t>
-      </w:r>
-      <w:r>
-        <w:t>lle de la classe GameManager. Implémentation de la class Player et Game. Création de la structure des fonctions pour ajoute/supprimer un joueur d’une partie. Mise en place de la structure pour la création d’une partie: 3</w:t>
-      </w:r>
+        <w:t xml:space="preserve">Modification de l’implémentation de la mécanique du jeu. </w:t>
+      </w:r>
+      <w:r>
+        <w:t xml:space="preserve">Modification des paramètres reçus dans </w:t>
+      </w:r>
+      <w:proofErr w:type="spellStart"/>
+      <w:r>
+        <w:t>game</w:t>
+      </w:r>
+      <w:proofErr w:type="spellEnd"/>
+      <w:r>
+        <w:t xml:space="preserve"> .</w:t>
+      </w:r>
+      <w:r>
+        <w:t xml:space="preserve">Mise en place des classes pour les </w:t>
+      </w:r>
+      <w:r>
+        <w:t>dés (</w:t>
+      </w:r>
+      <w:r>
+        <w:t>roll)</w:t>
+      </w:r>
+      <w:r>
+        <w:t xml:space="preserve"> et création de la classe pour la gestion des </w:t>
+      </w:r>
+      <w:r>
+        <w:t>scores</w:t>
+      </w:r>
+      <w:r>
+        <w:t xml:space="preserve"> : 5</w:t>
+      </w:r>
+      <w:bookmarkStart w:id="0" w:name="_GoBack"/>
+      <w:bookmarkEnd w:id="0"/>
       <w:r>
         <w:t>h</w:t>
       </w:r>
@@ -608,7 +636,15 @@
         <w:t>Communication avec la base</w:t>
       </w:r>
       <w:r>
-        <w:t xml:space="preserve"> de donnée </w:t>
+        <w:t xml:space="preserve"> de </w:t>
+      </w:r>
+      <w:proofErr w:type="gramStart"/>
+      <w:r>
+        <w:t>donnée</w:t>
+      </w:r>
+      <w:proofErr w:type="gramEnd"/>
+      <w:r>
+        <w:t xml:space="preserve"> </w:t>
       </w:r>
       <w:r>
         <w:t>:</w:t>
@@ -647,8 +683,13 @@
       <w:r>
         <w:t xml:space="preserve"> </w:t>
       </w:r>
-      <w:r>
-        <w:t>replanification des dernière</w:t>
+      <w:proofErr w:type="spellStart"/>
+      <w:r>
+        <w:t>replanification</w:t>
+      </w:r>
+      <w:proofErr w:type="spellEnd"/>
+      <w:r>
+        <w:t xml:space="preserve"> des dernière</w:t>
       </w:r>
       <w:r>
         <w:t>s</w:t>
@@ -817,7 +858,7 @@
               </wp:anchor>
             </w:drawing>
           </mc:Choice>
-          <mc:Fallback>
+          <mc:Fallback xmlns:w16se="http://schemas.microsoft.com/office/word/2015/wordml/symex" xmlns:cx1="http://schemas.microsoft.com/office/drawing/2015/9/8/chartex" xmlns:cx="http://schemas.microsoft.com/office/drawing/2014/chartex">
             <w:pict>
               <v:line w14:anchorId="474B28F6" id="Connecteur droit 2" o:spid="_x0000_s1026" style="position:absolute;z-index:251659264;visibility:visible;mso-wrap-style:square;mso-wrap-distance-left:9pt;mso-wrap-distance-top:0;mso-wrap-distance-right:9pt;mso-wrap-distance-bottom:0;mso-position-horizontal:absolute;mso-position-horizontal-relative:margin;mso-position-vertical:absolute;mso-position-vertical-relative:text" from="0,3.3pt" to="485.7pt,4pt" o:gfxdata="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" strokecolor="#4f81bd" strokeweight=".71mm">
                 <w10:wrap anchorx="margin"/>
@@ -874,16 +915,19 @@
         <w:spacing w:after="0"/>
       </w:pPr>
       <w:r>
-        <w:t xml:space="preserve">Gestion des parties : implémentation de la </w:t>
-      </w:r>
-      <w:r>
-        <w:t>mécanique du jeu</w:t>
+        <w:t xml:space="preserve">Gestion des parties : </w:t>
+      </w:r>
+      <w:r>
+        <w:t>Ajout de joueur dans une partie et lancer une partie</w:t>
       </w:r>
       <w:r>
         <w:t>.</w:t>
       </w:r>
       <w:r>
-        <w:t xml:space="preserve"> Gestion des parties et gestion des joueurs dans une partie 5</w:t>
+        <w:t xml:space="preserve"> </w:t>
+      </w:r>
+      <w:r>
+        <w:t>4</w:t>
       </w:r>
       <w:r>
         <w:t>h</w:t>
@@ -893,6 +937,20 @@
       <w:pPr>
         <w:spacing w:after="0"/>
       </w:pPr>
+      <w:r>
+        <w:t>Authentification : Mettre en place l’</w:t>
+      </w:r>
+      <w:r>
+        <w:t>authentification 2</w:t>
+      </w:r>
+      <w:r>
+        <w:t>h</w:t>
+      </w:r>
+    </w:p>
+    <w:p>
+      <w:pPr>
+        <w:spacing w:after="0"/>
+      </w:pPr>
     </w:p>
     <w:p>
       <w:pPr>
@@ -939,8 +997,6 @@
       <w:r>
         <w:t xml:space="preserve"> </w:t>
       </w:r>
-      <w:bookmarkStart w:id="0" w:name="_GoBack"/>
-      <w:bookmarkEnd w:id="0"/>
       <w:r>
         <w:t>revoir l’interface graphique, car suppression de fonctionnalités</w:t>
       </w:r>
@@ -1010,7 +1066,7 @@
 </file>
 
 <file path=word/endnotes.xml><?xml version="1.0" encoding="utf-8"?>
-<w:endnotes xmlns:wpc="http://schemas.microsoft.com/office/word/2010/wordprocessingCanvas" xmlns:cx="http://schemas.microsoft.com/office/drawing/2014/chartex" xmlns:cx1="http://schemas.microsoft.com/office/drawing/2015/9/8/chartex" xmlns:mc="http://schemas.openxmlformats.org/markup-compatibility/2006" xmlns:o="urn:schemas-microsoft-com:office:office" xmlns:r="http://schemas.openxmlformats.org/officeDocument/2006/relationships" xmlns:m="http://schemas.openxmlformats.org/officeDocument/2006/math" xmlns:v="urn:schemas-microsoft-com:vml" xmlns:wp14="http://schemas.microsoft.com/office/word/2010/wordprocessingDrawing" xmlns:wp="http://schemas.openxmlformats.org/drawingml/2006/wordprocessingDrawing" xmlns:w10="urn:schemas-microsoft-com:office:word" xmlns:w="http://schemas.openxmlformats.org/wordprocessingml/2006/main" xmlns:w14="http://schemas.microsoft.com/office/word/2010/wordml" xmlns:w15="http://schemas.microsoft.com/office/word/2012/wordml" xmlns:w16se="http://schemas.microsoft.com/office/word/2015/wordml/symex" xmlns:wpg="http://schemas.microsoft.com/office/word/2010/wordprocessingGroup" xmlns:wpi="http://schemas.microsoft.com/office/word/2010/wordprocessingInk" xmlns:wne="http://schemas.microsoft.com/office/word/2006/wordml" xmlns:wps="http://schemas.microsoft.com/office/word/2010/wordprocessingShape" mc:Ignorable="w14 w15 w16se wp14">
+<w:endnotes xmlns:wpc="http://schemas.microsoft.com/office/word/2010/wordprocessingCanvas" xmlns:mc="http://schemas.openxmlformats.org/markup-compatibility/2006" xmlns:o="urn:schemas-microsoft-com:office:office" xmlns:r="http://schemas.openxmlformats.org/officeDocument/2006/relationships" xmlns:m="http://schemas.openxmlformats.org/officeDocument/2006/math" xmlns:v="urn:schemas-microsoft-com:vml" xmlns:wp14="http://schemas.microsoft.com/office/word/2010/wordprocessingDrawing" xmlns:wp="http://schemas.openxmlformats.org/drawingml/2006/wordprocessingDrawing" xmlns:w10="urn:schemas-microsoft-com:office:word" xmlns:w="http://schemas.openxmlformats.org/wordprocessingml/2006/main" xmlns:w14="http://schemas.microsoft.com/office/word/2010/wordml" xmlns:w15="http://schemas.microsoft.com/office/word/2012/wordml" xmlns:wpg="http://schemas.microsoft.com/office/word/2010/wordprocessingGroup" xmlns:wpi="http://schemas.microsoft.com/office/word/2010/wordprocessingInk" xmlns:wne="http://schemas.microsoft.com/office/word/2006/wordml" xmlns:wps="http://schemas.microsoft.com/office/word/2010/wordprocessingShape" mc:Ignorable="w14 w15 wp14">
   <w:endnote w:type="separator" w:id="-1">
     <w:p>
       <w:pPr>
@@ -1035,7 +1091,7 @@
 </file>
 
 <file path=word/footnotes.xml><?xml version="1.0" encoding="utf-8"?>
-<w:footnotes xmlns:wpc="http://schemas.microsoft.com/office/word/2010/wordprocessingCanvas" xmlns:cx="http://schemas.microsoft.com/office/drawing/2014/chartex" xmlns:cx1="http://schemas.microsoft.com/office/drawing/2015/9/8/chartex" xmlns:mc="http://schemas.openxmlformats.org/markup-compatibility/2006" xmlns:o="urn:schemas-microsoft-com:office:office" xmlns:r="http://schemas.openxmlformats.org/officeDocument/2006/relationships" xmlns:m="http://schemas.openxmlformats.org/officeDocument/2006/math" xmlns:v="urn:schemas-microsoft-com:vml" xmlns:wp14="http://schemas.microsoft.com/office/word/2010/wordprocessingDrawing" xmlns:wp="http://schemas.openxmlformats.org/drawingml/2006/wordprocessingDrawing" xmlns:w10="urn:schemas-microsoft-com:office:word" xmlns:w="http://schemas.openxmlformats.org/wordprocessingml/2006/main" xmlns:w14="http://schemas.microsoft.com/office/word/2010/wordml" xmlns:w15="http://schemas.microsoft.com/office/word/2012/wordml" xmlns:w16se="http://schemas.microsoft.com/office/word/2015/wordml/symex" xmlns:wpg="http://schemas.microsoft.com/office/word/2010/wordprocessingGroup" xmlns:wpi="http://schemas.microsoft.com/office/word/2010/wordprocessingInk" xmlns:wne="http://schemas.microsoft.com/office/word/2006/wordml" xmlns:wps="http://schemas.microsoft.com/office/word/2010/wordprocessingShape" mc:Ignorable="w14 w15 w16se wp14">
+<w:footnotes xmlns:wpc="http://schemas.microsoft.com/office/word/2010/wordprocessingCanvas" xmlns:mc="http://schemas.openxmlformats.org/markup-compatibility/2006" xmlns:o="urn:schemas-microsoft-com:office:office" xmlns:r="http://schemas.openxmlformats.org/officeDocument/2006/relationships" xmlns:m="http://schemas.openxmlformats.org/officeDocument/2006/math" xmlns:v="urn:schemas-microsoft-com:vml" xmlns:wp14="http://schemas.microsoft.com/office/word/2010/wordprocessingDrawing" xmlns:wp="http://schemas.openxmlformats.org/drawingml/2006/wordprocessingDrawing" xmlns:w10="urn:schemas-microsoft-com:office:word" xmlns:w="http://schemas.openxmlformats.org/wordprocessingml/2006/main" xmlns:w14="http://schemas.microsoft.com/office/word/2010/wordml" xmlns:w15="http://schemas.microsoft.com/office/word/2012/wordml" xmlns:wpg="http://schemas.microsoft.com/office/word/2010/wordprocessingGroup" xmlns:wpi="http://schemas.microsoft.com/office/word/2010/wordprocessingInk" xmlns:wne="http://schemas.microsoft.com/office/word/2006/wordml" xmlns:wps="http://schemas.microsoft.com/office/word/2010/wordprocessingShape" mc:Ignorable="w14 w15 wp14">
   <w:footnote w:type="separator" w:id="-1">
     <w:p>
       <w:pPr>
@@ -1060,7 +1116,7 @@
 </file>
 
 <file path=word/header1.xml><?xml version="1.0" encoding="utf-8"?>
-<w:hdr xmlns:wpc="http://schemas.microsoft.com/office/word/2010/wordprocessingCanvas" xmlns:cx="http://schemas.microsoft.com/office/drawing/2014/chartex" xmlns:cx1="http://schemas.microsoft.com/office/drawing/2015/9/8/chartex" xmlns:mc="http://schemas.openxmlformats.org/markup-compatibility/2006" xmlns:o="urn:schemas-microsoft-com:office:office" xmlns:r="http://schemas.openxmlformats.org/officeDocument/2006/relationships" xmlns:m="http://schemas.openxmlformats.org/officeDocument/2006/math" xmlns:v="urn:schemas-microsoft-com:vml" xmlns:wp14="http://schemas.microsoft.com/office/word/2010/wordprocessingDrawing" xmlns:wp="http://schemas.openxmlformats.org/drawingml/2006/wordprocessingDrawing" xmlns:w10="urn:schemas-microsoft-com:office:word" xmlns:w="http://schemas.openxmlformats.org/wordprocessingml/2006/main" xmlns:w14="http://schemas.microsoft.com/office/word/2010/wordml" xmlns:w15="http://schemas.microsoft.com/office/word/2012/wordml" xmlns:w16se="http://schemas.microsoft.com/office/word/2015/wordml/symex" xmlns:wpg="http://schemas.microsoft.com/office/word/2010/wordprocessingGroup" xmlns:wpi="http://schemas.microsoft.com/office/word/2010/wordprocessingInk" xmlns:wne="http://schemas.microsoft.com/office/word/2006/wordml" xmlns:wps="http://schemas.microsoft.com/office/word/2010/wordprocessingShape" mc:Ignorable="w14 w15 w16se wp14">
+<w:hdr xmlns:wpc="http://schemas.microsoft.com/office/word/2010/wordprocessingCanvas" xmlns:mc="http://schemas.openxmlformats.org/markup-compatibility/2006" xmlns:o="urn:schemas-microsoft-com:office:office" xmlns:r="http://schemas.openxmlformats.org/officeDocument/2006/relationships" xmlns:m="http://schemas.openxmlformats.org/officeDocument/2006/math" xmlns:v="urn:schemas-microsoft-com:vml" xmlns:wp14="http://schemas.microsoft.com/office/word/2010/wordprocessingDrawing" xmlns:wp="http://schemas.openxmlformats.org/drawingml/2006/wordprocessingDrawing" xmlns:w10="urn:schemas-microsoft-com:office:word" xmlns:w="http://schemas.openxmlformats.org/wordprocessingml/2006/main" xmlns:w14="http://schemas.microsoft.com/office/word/2010/wordml" xmlns:w15="http://schemas.microsoft.com/office/word/2012/wordml" xmlns:wpg="http://schemas.microsoft.com/office/word/2010/wordprocessingGroup" xmlns:wpi="http://schemas.microsoft.com/office/word/2010/wordprocessingInk" xmlns:wne="http://schemas.microsoft.com/office/word/2006/wordml" xmlns:wps="http://schemas.microsoft.com/office/word/2010/wordprocessingShape" mc:Ignorable="w14 w15 wp14">
   <w:p>
     <w:pPr>
       <w:spacing w:line="264" w:lineRule="auto"/>
@@ -1143,7 +1199,7 @@
             </wp:anchor>
           </w:drawing>
         </mc:Choice>
-        <mc:Fallback>
+        <mc:Fallback xmlns:w16se="http://schemas.microsoft.com/office/word/2015/wordml/symex" xmlns:cx1="http://schemas.microsoft.com/office/drawing/2015/9/8/chartex" xmlns:cx="http://schemas.microsoft.com/office/drawing/2014/chartex">
           <w:pict>
             <v:rect w14:anchorId="38DE5F3E" id="Rectangle 41" o:spid="_x0000_s1026" style="position:absolute;margin-left:0;margin-top:0;width:579.15pt;height:813.55pt;z-index:-503316477;visibility:visible;mso-wrap-style:square;mso-width-percent:950;mso-height-percent:950;mso-wrap-distance-left:9pt;mso-wrap-distance-top:0;mso-wrap-distance-right:9pt;mso-wrap-distance-bottom:0;mso-position-horizontal:center;mso-position-horizontal-relative:page;mso-position-vertical:center;mso-position-vertical-relative:page;mso-width-percent:950;mso-height-percent:950;mso-width-relative:page;mso-height-relative:page;v-text-anchor:top" o:gfxdata="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" filled="f" strokecolor="#747070 [1614]" strokeweight="1pt">
               <w10:wrap anchorx="page" anchory="page"/>
@@ -1163,8 +1219,17 @@
             <w:color w:val="5B9BD5" w:themeColor="accent1"/>
             <w:sz w:val="20"/>
           </w:rPr>
-          <w:t>GEN – Mini-projet | Yahtzee</w:t>
+          <w:t xml:space="preserve">GEN – Mini-projet | </w:t>
         </w:r>
+        <w:proofErr w:type="spellStart"/>
+        <w:r>
+          <w:rPr>
+            <w:color w:val="5B9BD5" w:themeColor="accent1"/>
+            <w:sz w:val="20"/>
+          </w:rPr>
+          <w:t>Yahtzee</w:t>
+        </w:r>
+        <w:proofErr w:type="spellEnd"/>
       </w:sdtContent>
     </w:sdt>
   </w:p>
@@ -1177,7 +1242,7 @@
 </file>
 
 <file path=word/numbering.xml><?xml version="1.0" encoding="utf-8"?>
-<w:numbering xmlns:wpc="http://schemas.microsoft.com/office/word/2010/wordprocessingCanvas" xmlns:cx="http://schemas.microsoft.com/office/drawing/2014/chartex" xmlns:cx1="http://schemas.microsoft.com/office/drawing/2015/9/8/chartex" xmlns:mc="http://schemas.openxmlformats.org/markup-compatibility/2006" xmlns:o="urn:schemas-microsoft-com:office:office" xmlns:r="http://schemas.openxmlformats.org/officeDocument/2006/relationships" xmlns:m="http://schemas.openxmlformats.org/officeDocument/2006/math" xmlns:v="urn:schemas-microsoft-com:vml" xmlns:wp14="http://schemas.microsoft.com/office/word/2010/wordprocessingDrawing" xmlns:wp="http://schemas.openxmlformats.org/drawingml/2006/wordprocessingDrawing" xmlns:w10="urn:schemas-microsoft-com:office:word" xmlns:w="http://schemas.openxmlformats.org/wordprocessingml/2006/main" xmlns:w14="http://schemas.microsoft.com/office/word/2010/wordml" xmlns:w15="http://schemas.microsoft.com/office/word/2012/wordml" xmlns:w16se="http://schemas.microsoft.com/office/word/2015/wordml/symex" xmlns:wpg="http://schemas.microsoft.com/office/word/2010/wordprocessingGroup" xmlns:wpi="http://schemas.microsoft.com/office/word/2010/wordprocessingInk" xmlns:wne="http://schemas.microsoft.com/office/word/2006/wordml" xmlns:wps="http://schemas.microsoft.com/office/word/2010/wordprocessingShape" mc:Ignorable="w14 w15 w16se wp14">
+<w:numbering xmlns:wpc="http://schemas.microsoft.com/office/word/2010/wordprocessingCanvas" xmlns:mc="http://schemas.openxmlformats.org/markup-compatibility/2006" xmlns:o="urn:schemas-microsoft-com:office:office" xmlns:r="http://schemas.openxmlformats.org/officeDocument/2006/relationships" xmlns:m="http://schemas.openxmlformats.org/officeDocument/2006/math" xmlns:v="urn:schemas-microsoft-com:vml" xmlns:wp14="http://schemas.microsoft.com/office/word/2010/wordprocessingDrawing" xmlns:wp="http://schemas.openxmlformats.org/drawingml/2006/wordprocessingDrawing" xmlns:w10="urn:schemas-microsoft-com:office:word" xmlns:w="http://schemas.openxmlformats.org/wordprocessingml/2006/main" xmlns:w14="http://schemas.microsoft.com/office/word/2010/wordml" xmlns:w15="http://schemas.microsoft.com/office/word/2012/wordml" xmlns:wpg="http://schemas.microsoft.com/office/word/2010/wordprocessingGroup" xmlns:wpi="http://schemas.microsoft.com/office/word/2010/wordprocessingInk" xmlns:wne="http://schemas.microsoft.com/office/word/2006/wordml" xmlns:wps="http://schemas.microsoft.com/office/word/2010/wordprocessingShape" mc:Ignorable="w14 w15 wp14">
   <w:abstractNum w:abstractNumId="0" w15:restartNumberingAfterBreak="0">
     <w:nsid w:val="21C12E7D"/>
     <w:multiLevelType w:val="multilevel"/>
@@ -1539,7 +1604,7 @@
 </file>
 
 <file path=word/styles.xml><?xml version="1.0" encoding="utf-8"?>
-<w:styles xmlns:mc="http://schemas.openxmlformats.org/markup-compatibility/2006" xmlns:r="http://schemas.openxmlformats.org/officeDocument/2006/relationships" xmlns:w="http://schemas.openxmlformats.org/wordprocessingml/2006/main" xmlns:w14="http://schemas.microsoft.com/office/word/2010/wordml" xmlns:w15="http://schemas.microsoft.com/office/word/2012/wordml" xmlns:w16se="http://schemas.microsoft.com/office/word/2015/wordml/symex" mc:Ignorable="w14 w15 w16se">
+<w:styles xmlns:mc="http://schemas.openxmlformats.org/markup-compatibility/2006" xmlns:r="http://schemas.openxmlformats.org/officeDocument/2006/relationships" xmlns:w="http://schemas.openxmlformats.org/wordprocessingml/2006/main" xmlns:w14="http://schemas.microsoft.com/office/word/2010/wordml" xmlns:w15="http://schemas.microsoft.com/office/word/2012/wordml" mc:Ignorable="w14 w15">
   <w:docDefaults>
     <w:rPrDefault>
       <w:rPr>
@@ -1939,7 +2004,6 @@
   <w:style w:type="character" w:default="1" w:styleId="Policepardfaut">
     <w:name w:val="Default Paragraph Font"/>
     <w:uiPriority w:val="1"/>
-    <w:semiHidden/>
     <w:unhideWhenUsed/>
   </w:style>
   <w:style w:type="table" w:default="1" w:styleId="TableauNormal">
@@ -2427,7 +2491,7 @@
 </file>
 
 <file path=customXml/itemProps1.xml><?xml version="1.0" encoding="utf-8"?>
-<ds:datastoreItem xmlns:ds="http://schemas.openxmlformats.org/officeDocument/2006/customXml" ds:itemID="{475F76D2-AA7C-4FD3-A928-AD952FF261A6}">
+<ds:datastoreItem xmlns:ds="http://schemas.openxmlformats.org/officeDocument/2006/customXml" ds:itemID="{E0272369-EBF4-4722-B2E7-04CF387BB54B}">
   <ds:schemaRefs>
     <ds:schemaRef ds:uri="http://schemas.openxmlformats.org/officeDocument/2006/bibliography"/>
   </ds:schemaRefs>

</xml_diff>